<commit_message>
Tablas buenas de heuristicas completas
</commit_message>
<xml_diff>
--- a/Pdfs/project_template.docx
+++ b/Pdfs/project_template.docx
@@ -1497,10 +1497,24 @@
           <w:sz w:val="28"/>
           <w:szCs w:val="28"/>
         </w:rPr>
-        <w:t>(Jorge)</w:t>
-      </w:r>
-      <w:bookmarkStart w:id="0" w:name="_GoBack"/>
-      <w:bookmarkEnd w:id="0"/>
+        <w:t>(</w:t>
+      </w:r>
+      <w:r>
+        <w:rPr>
+          <w:rFonts w:ascii="CMBX12" w:hAnsi="CMBX12"/>
+          <w:sz w:val="28"/>
+          <w:szCs w:val="28"/>
+        </w:rPr>
+        <w:t>Jesus</w:t>
+      </w:r>
+      <w:r>
+        <w:rPr>
+          <w:rFonts w:ascii="CMBX12" w:hAnsi="CMBX12"/>
+          <w:sz w:val="28"/>
+          <w:szCs w:val="28"/>
+        </w:rPr>
+        <w:t>)</w:t>
+      </w:r>
     </w:p>
     <w:p>
       <w:pPr>
@@ -1663,16 +1677,15 @@
           <w:sz w:val="28"/>
           <w:szCs w:val="28"/>
         </w:rPr>
-        <w:t>6. Other task(s</w:t>
-      </w:r>
-      <w:proofErr w:type="gramStart"/>
+        <w:t xml:space="preserve">6. Other task(s) </w:t>
+      </w:r>
       <w:r>
         <w:rPr>
           <w:rFonts w:ascii="CMBX12" w:hAnsi="CMBX12"/>
           <w:sz w:val="28"/>
           <w:szCs w:val="28"/>
         </w:rPr>
-        <w:t xml:space="preserve">) </w:t>
+        <w:t xml:space="preserve"> (</w:t>
       </w:r>
       <w:r>
         <w:rPr>
@@ -1680,19 +1693,10 @@
           <w:sz w:val="28"/>
           <w:szCs w:val="28"/>
         </w:rPr>
-        <w:t xml:space="preserve"> (</w:t>
-      </w:r>
-      <w:proofErr w:type="spellStart"/>
-      <w:proofErr w:type="gramEnd"/>
-      <w:r>
-        <w:rPr>
-          <w:rFonts w:ascii="CMBX12" w:hAnsi="CMBX12"/>
-          <w:sz w:val="28"/>
-          <w:szCs w:val="28"/>
-        </w:rPr>
-        <w:t>jesus</w:t>
-      </w:r>
-      <w:proofErr w:type="spellEnd"/>
+        <w:t>Jorge</w:t>
+      </w:r>
+      <w:bookmarkStart w:id="0" w:name="_GoBack"/>
+      <w:bookmarkEnd w:id="0"/>
       <w:r>
         <w:rPr>
           <w:rFonts w:ascii="CMBX12" w:hAnsi="CMBX12"/>
@@ -3594,7 +3598,7 @@
   <a:extraClrSchemeLst/>
   <a:extLst>
     <a:ext uri="{05A4C25C-085E-4340-85A3-A5531E510DB2}">
-      <thm15:themeFamily xmlns="" xmlns:thm15="http://schemas.microsoft.com/office/thememl/2012/main" name="Office Theme" id="{62F939B6-93AF-4DB8-9C6B-D6C7DFDC589F}" vid="{4A3C46E8-61CC-4603-A589-7422A47A8E4A}"/>
+      <thm15:themeFamily xmlns:thm15="http://schemas.microsoft.com/office/thememl/2012/main" xmlns="" name="Office Theme" id="{62F939B6-93AF-4DB8-9C6B-D6C7DFDC589F}" vid="{4A3C46E8-61CC-4603-A589-7422A47A8E4A}"/>
     </a:ext>
   </a:extLst>
 </a:theme>

</xml_diff>